<commit_message>
altre modifiche descrizione linguaggio naturale
</commit_message>
<xml_diff>
--- a/DOCUMENTAZIONE/CroceVerdePlusDocumentation.docx
+++ b/DOCUMENTAZIONE/CroceVerdePlusDocumentation.docx
@@ -1,17 +1,19 @@
 
 <file path=word/document.xml><?xml version="1.0" encoding="utf-8"?>
-<w:document xmlns:wpc="http://schemas.microsoft.com/office/word/2010/wordprocessingCanvas" xmlns:cx="http://schemas.microsoft.com/office/drawing/2014/chartex" xmlns:cx1="http://schemas.microsoft.com/office/drawing/2015/9/8/chartex" xmlns:cx2="http://schemas.microsoft.com/office/drawing/2015/10/21/chartex" xmlns:cx3="http://schemas.microsoft.com/office/drawing/2016/5/9/chartex" xmlns:cx4="http://schemas.microsoft.com/office/drawing/2016/5/10/chartex" xmlns:cx5="http://schemas.microsoft.com/office/drawing/2016/5/11/chartex" xmlns:cx6="http://schemas.microsoft.com/office/drawing/2016/5/12/chartex" xmlns:cx7="http://schemas.microsoft.com/office/drawing/2016/5/13/chartex" xmlns:cx8="http://schemas.microsoft.com/office/drawing/2016/5/14/chartex" xmlns:mc="http://schemas.openxmlformats.org/markup-compatibility/2006" xmlns:aink="http://schemas.microsoft.com/office/drawing/2016/ink" xmlns:am3d="http://schemas.microsoft.com/office/drawing/2017/model3d" xmlns:o="urn:schemas-microsoft-com:office:office" xmlns:oel="http://schemas.microsoft.com/office/2019/extlst" xmlns:r="http://schemas.openxmlformats.org/officeDocument/2006/relationships" xmlns:m="http://schemas.openxmlformats.org/officeDocument/2006/math" xmlns:v="urn:schemas-microsoft-com:vml" xmlns:wp14="http://schemas.microsoft.com/office/word/2010/wordprocessingDrawing" xmlns:wp="http://schemas.openxmlformats.org/drawingml/2006/wordprocessingDrawing" xmlns:w10="urn:schemas-microsoft-com:office:word" xmlns:w="http://schemas.openxmlformats.org/wordprocessingml/2006/main" xmlns:w14="http://schemas.microsoft.com/office/word/2010/wordml" xmlns:w15="http://schemas.microsoft.com/office/word/2012/wordml" xmlns:w16cex="http://schemas.microsoft.com/office/word/2018/wordml/cex" xmlns:w16cid="http://schemas.microsoft.com/office/word/2016/wordml/cid" xmlns:w16="http://schemas.microsoft.com/office/word/2018/wordml" xmlns:w16sdtdh="http://schemas.microsoft.com/office/word/2020/wordml/sdtdatahash" xmlns:w16se="http://schemas.microsoft.com/office/word/2015/wordml/symex" xmlns:wpg="http://schemas.microsoft.com/office/word/2010/wordprocessingGroup" xmlns:wpi="http://schemas.microsoft.com/office/word/2010/wordprocessingInk" xmlns:wne="http://schemas.microsoft.com/office/word/2006/wordml" xmlns:wps="http://schemas.microsoft.com/office/word/2010/wordprocessingShape" mc:Ignorable="w14 w15 w16se w16cid w16 w16cex w16sdtdh wp14">
+<w:document xmlns:wpc="http://schemas.microsoft.com/office/word/2010/wordprocessingCanvas" xmlns:cx="http://schemas.microsoft.com/office/drawing/2014/chartex" xmlns:cx1="http://schemas.microsoft.com/office/drawing/2015/9/8/chartex" xmlns:cx2="http://schemas.microsoft.com/office/drawing/2015/10/21/chartex" xmlns:cx3="http://schemas.microsoft.com/office/drawing/2016/5/9/chartex" xmlns:cx4="http://schemas.microsoft.com/office/drawing/2016/5/10/chartex" xmlns:cx5="http://schemas.microsoft.com/office/drawing/2016/5/11/chartex" xmlns:cx6="http://schemas.microsoft.com/office/drawing/2016/5/12/chartex" xmlns:cx7="http://schemas.microsoft.com/office/drawing/2016/5/13/chartex" xmlns:cx8="http://schemas.microsoft.com/office/drawing/2016/5/14/chartex" xmlns:mc="http://schemas.openxmlformats.org/markup-compatibility/2006" xmlns:aink="http://schemas.microsoft.com/office/drawing/2016/ink" xmlns:am3d="http://schemas.microsoft.com/office/drawing/2017/model3d" xmlns:o="urn:schemas-microsoft-com:office:office" xmlns:oel="http://schemas.microsoft.com/office/2019/extlst" xmlns:r="http://schemas.openxmlformats.org/officeDocument/2006/relationships" xmlns:m="http://schemas.openxmlformats.org/officeDocument/2006/math" xmlns:v="urn:schemas-microsoft-com:vml" xmlns:wp14="http://schemas.microsoft.com/office/word/2010/wordprocessingDrawing" xmlns:wp="http://schemas.openxmlformats.org/drawingml/2006/wordprocessingDrawing" xmlns:w10="urn:schemas-microsoft-com:office:word" xmlns:w="http://schemas.openxmlformats.org/wordprocessingml/2006/main" xmlns:w14="http://schemas.microsoft.com/office/word/2010/wordml" xmlns:w15="http://schemas.microsoft.com/office/word/2012/wordml" xmlns:w16cex="http://schemas.microsoft.com/office/word/2018/wordml/cex" xmlns:w16cid="http://schemas.microsoft.com/office/word/2016/wordml/cid" xmlns:w16="http://schemas.microsoft.com/office/word/2018/wordml" xmlns:w16du="http://schemas.microsoft.com/office/word/2023/wordml/word16du" xmlns:w16sdtdh="http://schemas.microsoft.com/office/word/2020/wordml/sdtdatahash" xmlns:w16se="http://schemas.microsoft.com/office/word/2015/wordml/symex" xmlns:wpg="http://schemas.microsoft.com/office/word/2010/wordprocessingGroup" xmlns:wpi="http://schemas.microsoft.com/office/word/2010/wordprocessingInk" xmlns:wne="http://schemas.microsoft.com/office/word/2006/wordml" xmlns:wps="http://schemas.microsoft.com/office/word/2010/wordprocessingShape" mc:Ignorable="w14 w15 w16se w16cid w16 w16cex w16sdtdh wp14">
   <w:body>
     <w:p>
       <w:pPr>
         <w:pStyle w:val="Titolo1"/>
       </w:pPr>
+      <w:proofErr w:type="spellStart"/>
       <w:r>
         <w:t>CroceVerde</w:t>
       </w:r>
       <w:r>
         <w:t>Plus</w:t>
       </w:r>
+      <w:proofErr w:type="spellEnd"/>
     </w:p>
     <w:p>
       <w:r>
@@ -20,9 +22,13 @@
       <w:r>
         <w:t xml:space="preserve">associazione di volontariato </w:t>
       </w:r>
+      <w:proofErr w:type="spellStart"/>
+      <w:proofErr w:type="gramStart"/>
       <w:r>
         <w:t>CroceVerde</w:t>
       </w:r>
+      <w:proofErr w:type="spellEnd"/>
+      <w:proofErr w:type="gramEnd"/>
       <w:r>
         <w:t xml:space="preserve"> opera nel settore</w:t>
       </w:r>
@@ -36,7 +42,13 @@
         <w:t>.</w:t>
       </w:r>
       <w:r>
-        <w:t xml:space="preserve"> Per l’applicazione ci occuperemo </w:t>
+        <w:t xml:space="preserve"> Per </w:t>
+      </w:r>
+      <w:r>
+        <w:t xml:space="preserve">il sistema </w:t>
+      </w:r>
+      <w:r>
+        <w:t xml:space="preserve">ci occuperemo </w:t>
       </w:r>
       <w:r>
         <w:t xml:space="preserve">soprattutto </w:t>
@@ -181,6 +193,167 @@
         <w:rPr>
           <w:color w:val="FF0000"/>
         </w:rPr>
+        <w:t>SI POTREBBE FARE, DIFFICOLTA’: 8/10</w:t>
+      </w:r>
+      <w:r>
+        <w:rPr>
+          <w:color w:val="FF0000"/>
+        </w:rPr>
+        <w:t>)</w:t>
+      </w:r>
+      <w:r>
+        <w:t xml:space="preserve"> </w:t>
+      </w:r>
+      <w:r>
+        <w:t>L’Amministratore potrà gestire gli orari dei turni e quindi di personalizzarli</w:t>
+      </w:r>
+      <w:r>
+        <w:t>.</w:t>
+      </w:r>
+    </w:p>
+    <w:p>
+      <w:r>
+        <w:t>Durante i turni possono essere presenti sull’ambulanza un massimo di 3 persone e un minimo di 2 persone</w:t>
+      </w:r>
+      <w:r>
+        <w:t xml:space="preserve"> per equipaggio.</w:t>
+      </w:r>
+      <w:r>
+        <w:t xml:space="preserve"> </w:t>
+      </w:r>
+      <w:r>
+        <w:t xml:space="preserve">L’equipaggio è </w:t>
+      </w:r>
+      <w:r>
+        <w:t>diviso</w:t>
+      </w:r>
+      <w:r>
+        <w:t xml:space="preserve"> in: milite 1°, milite 2°, milite 3°, ordine di </w:t>
+      </w:r>
+      <w:r>
+        <w:t xml:space="preserve">maggiore </w:t>
+      </w:r>
+      <w:r>
+        <w:t>importanza decrescente. L’equipaggio del 118 necessita che uno dei militi prenda il ruolo di “</w:t>
+      </w:r>
+      <w:r>
+        <w:t>C</w:t>
+      </w:r>
+      <w:r>
+        <w:t xml:space="preserve">apo </w:t>
+      </w:r>
+      <w:r>
+        <w:t>E</w:t>
+      </w:r>
+      <w:r>
+        <w:t>quipaggio”</w:t>
+      </w:r>
+      <w:r>
+        <w:t>,</w:t>
+      </w:r>
+      <w:r>
+        <w:t xml:space="preserve"> sarà lui ad avere la responsabilità maggiore nell’operato del</w:t>
+      </w:r>
+      <w:r>
+        <w:t xml:space="preserve">la squadra. </w:t>
+      </w:r>
+    </w:p>
+    <w:p>
+      <w:r>
+        <w:t>Il sistema</w:t>
+      </w:r>
+      <w:r>
+        <w:t xml:space="preserve"> deve permettere di prenotarsi in base al proprio grado di milite, a seconda del grado ci si può prenotare su turni differenti</w:t>
+      </w:r>
+      <w:r>
+        <w:t>.</w:t>
+      </w:r>
+    </w:p>
+    <w:p>
+      <w:r>
+        <w:t xml:space="preserve">Il sistema </w:t>
+      </w:r>
+      <w:r>
+        <w:t xml:space="preserve">deve </w:t>
+      </w:r>
+      <w:r>
+        <w:t>permette</w:t>
+      </w:r>
+      <w:r>
+        <w:t>re</w:t>
+      </w:r>
+      <w:r>
+        <w:t xml:space="preserve"> di effettuare un Login tramite </w:t>
+      </w:r>
+      <w:proofErr w:type="spellStart"/>
+      <w:r>
+        <w:t>N</w:t>
+      </w:r>
+      <w:r>
+        <w:t>omeUtente</w:t>
+      </w:r>
+      <w:proofErr w:type="spellEnd"/>
+      <w:r>
+        <w:t>/e</w:t>
+      </w:r>
+      <w:r>
+        <w:t>-</w:t>
+      </w:r>
+      <w:r>
+        <w:t>mail e password, una volta effettuato il login nel sistema, all’utente vengono fornite op</w:t>
+      </w:r>
+      <w:r>
+        <w:t>z</w:t>
+      </w:r>
+      <w:r>
+        <w:t>ioni diverse a seconda del grado del</w:t>
+      </w:r>
+      <w:r>
+        <w:t>l’</w:t>
+      </w:r>
+      <w:r>
+        <w:t>utente loggato.</w:t>
+      </w:r>
+      <w:r>
+        <w:t xml:space="preserve"> Sul tabellone dei turni per ogni milite ci sarà il riquadro del turno colorato di verde </w:t>
+      </w:r>
+      <w:r>
+        <w:t xml:space="preserve">se tale milite ha il grado sufficiente per prenotarsi e fare il servizio. Il Centralinista potrà segnare/cancellare i militi a suo piacimento perché si presuppone che loro si siano accordati precedentemente. Ci sono dei militi che sono disponibili in un determinato giorno della settimana e quindi vengono inseriti nel turno automaticamente senza essere </w:t>
+      </w:r>
+      <w:r>
+        <w:t xml:space="preserve">contattati ogni settimana. Un milite che vuole cambiare il proprio turno perché impossibilitato a poterlo svolgere può chiedere un “cambio”, il proprio nome nel tabellone si colorerà di blu. Se un milite </w:t>
+      </w:r>
+      <w:r>
+        <w:t xml:space="preserve">possiede il </w:t>
+      </w:r>
+      <w:r>
+        <w:t>grado adatto potrà visualizzare questa colorazione blu mentre il milite di grado non sufficiente non vedrà nessuna colorazione.</w:t>
+      </w:r>
+      <w:r>
+        <w:t xml:space="preserve"> I Dipendenti della </w:t>
+      </w:r>
+      <w:proofErr w:type="spellStart"/>
+      <w:proofErr w:type="gramStart"/>
+      <w:r>
+        <w:t>CroceVerde</w:t>
+      </w:r>
+      <w:proofErr w:type="spellEnd"/>
+      <w:proofErr w:type="gramEnd"/>
+      <w:r>
+        <w:t xml:space="preserve"> sono coloro che vengono inseriti dal centralinista dove c’è bisogno e quindi dove mancano i volontari per coprire un turno.</w:t>
+      </w:r>
+    </w:p>
+    <w:p>
+      <w:r>
+        <w:rPr>
+          <w:color w:val="FF0000"/>
+        </w:rPr>
+        <w:t>(</w:t>
+      </w:r>
+      <w:r>
+        <w:rPr>
+          <w:color w:val="FF0000"/>
+        </w:rPr>
         <w:t xml:space="preserve">SI POTREBBE FARE, DIFFICOLTA’: </w:t>
       </w:r>
       <w:r>
@@ -202,10 +375,39 @@
         <w:t>)</w:t>
       </w:r>
       <w:r>
+        <w:rPr>
+          <w:color w:val="FF0000"/>
+        </w:rPr>
         <w:t xml:space="preserve"> </w:t>
       </w:r>
       <w:r>
-        <w:t>L’Amministratore potrà gestire gli orari dei turni e quindi di personalizzarli</w:t>
+        <w:t>Ci sono dei militi che possono fare turni parziali (di alcune ore) ad esempio 14/20</w:t>
+      </w:r>
+      <w:r>
+        <w:t xml:space="preserve">, nei turni incompleti ci </w:t>
+      </w:r>
+      <w:r>
+        <w:t>potrebbe</w:t>
+      </w:r>
+      <w:r>
+        <w:t xml:space="preserve"> essere un pulsante di informazione da premere per vedere le informazioni dei militi che formano il turno su una schermata di informazione che si apre.</w:t>
+      </w:r>
+      <w:r>
+        <w:t xml:space="preserve"> In alternativa si potrebbe lasciare la possibilità di annotare qualcosa per ogni turno</w:t>
+      </w:r>
+    </w:p>
+    <w:p>
+      <w:r>
+        <w:t xml:space="preserve">Il sistema deve permettere ai militi di fornire la propria disponibilità e il </w:t>
+      </w:r>
+      <w:r>
+        <w:t>C</w:t>
+      </w:r>
+      <w:r>
+        <w:t>entralinista deve poter vedere la disponibilità dei militi</w:t>
+      </w:r>
+      <w:r>
+        <w:t xml:space="preserve"> per poterli segnare</w:t>
       </w:r>
       <w:r>
         <w:t>.</w:t>
@@ -213,116 +415,36 @@
     </w:p>
     <w:p>
       <w:r>
-        <w:t>Durante i turni possono essere presenti sull’ambulanza un massimo di 3 persone e un minimo di 2 persone</w:t>
-      </w:r>
-      <w:r>
-        <w:t xml:space="preserve"> per equipaggio.</w:t>
-      </w:r>
-      <w:r>
-        <w:t xml:space="preserve"> </w:t>
-      </w:r>
-      <w:r>
-        <w:t xml:space="preserve">L’equipaggio è </w:t>
-      </w:r>
-      <w:r>
-        <w:t>diviso</w:t>
-      </w:r>
-      <w:r>
-        <w:t xml:space="preserve"> in: milite 1°, milite 2°, milite 3°, ordine di </w:t>
-      </w:r>
-      <w:r>
-        <w:t xml:space="preserve">maggiore </w:t>
-      </w:r>
-      <w:r>
-        <w:t>importanza decrescente. L’equipaggio del 118 necessita che uno dei militi prenda il ruolo di “</w:t>
-      </w:r>
-      <w:r>
-        <w:t>C</w:t>
-      </w:r>
-      <w:r>
-        <w:t xml:space="preserve">apo </w:t>
-      </w:r>
-      <w:r>
-        <w:t>E</w:t>
-      </w:r>
-      <w:r>
-        <w:t>quipaggio”</w:t>
-      </w:r>
-      <w:r>
-        <w:t>,</w:t>
-      </w:r>
-      <w:r>
-        <w:t xml:space="preserve"> sarà lui ad avere la responsabilità maggiore nell’operato del</w:t>
-      </w:r>
-      <w:r>
-        <w:t xml:space="preserve">la squadra. </w:t>
-      </w:r>
-    </w:p>
-    <w:p>
-      <w:r>
-        <w:t>L’applicazione deve permettere di prenotarsi in base al proprio grado di milite, a seconda del grado ci si può prenotare su turni differenti</w:t>
-      </w:r>
-      <w:r>
-        <w:t>.</w:t>
-      </w:r>
-    </w:p>
-    <w:p>
-      <w:r>
+        <w:t>Il sistema</w:t>
+      </w:r>
+      <w:r>
+        <w:t xml:space="preserve"> deve avere una sezione dove i volontari vedono i propri dati e statistiche sui turni fatti.</w:t>
+      </w:r>
+    </w:p>
+    <w:p>
+      <w:r>
+        <w:lastRenderedPageBreak/>
         <w:t xml:space="preserve">Il sistema </w:t>
       </w:r>
       <w:r>
-        <w:t xml:space="preserve">deve </w:t>
-      </w:r>
-      <w:r>
-        <w:t>permette</w:t>
-      </w:r>
-      <w:r>
-        <w:t>re</w:t>
-      </w:r>
-      <w:r>
-        <w:t xml:space="preserve"> di effettuare un Login tramite </w:t>
-      </w:r>
-      <w:r>
-        <w:t>N</w:t>
-      </w:r>
-      <w:r>
-        <w:t>omeUtente/e</w:t>
-      </w:r>
-      <w:r>
-        <w:t>-</w:t>
-      </w:r>
-      <w:r>
-        <w:t>mail e password, una volta effettuato il login nel sistema, all’utente vengono fornite op</w:t>
-      </w:r>
-      <w:r>
-        <w:t>z</w:t>
-      </w:r>
-      <w:r>
-        <w:t>ioni diverse a seconda del grado del</w:t>
-      </w:r>
-      <w:r>
-        <w:t>l’</w:t>
-      </w:r>
-      <w:r>
-        <w:t>utente loggato.</w:t>
-      </w:r>
-      <w:r>
-        <w:t xml:space="preserve"> Sul tabellone dei turni per ogni milite ci sarà il riquadro del turno colorato di verde </w:t>
-      </w:r>
-      <w:r>
-        <w:t xml:space="preserve">se tale milite ha il grado sufficiente per prenotarsi e fare il servizio. Il Centralinista potrà segnare/cancellare i militi a suo piacimento perché si presuppone che loro si siano accordati precedentemente. Ci sono dei militi che sono disponibili in un determinato giorno della settimana e quindi vengono inseriti nel turno automaticamente senza essere </w:t>
-      </w:r>
-      <w:r>
-        <w:t xml:space="preserve">contattati ogni settimana. Un milite che vuole cambiare il proprio turno perché impossibilitato a poterlo svolgere può chiedere un “cambio”, il proprio nome nel tabellone si colorerà di blu. Se un milite </w:t>
-      </w:r>
-      <w:r>
-        <w:t xml:space="preserve">possiede il </w:t>
-      </w:r>
-      <w:r>
-        <w:t>grado adatto potrà visualizzare questa colorazione blu mentre il milite di grado non sufficiente non vedrà nessuna colorazione.</w:t>
-      </w:r>
-      <w:r>
-        <w:t xml:space="preserve"> I Dipendenti della CroceVerde sono coloro che vengono inseriti dal centralinista dove c’è bisogno e quindi dove mancano i volontari per coprire un turno.</w:t>
+        <w:t>deve avere una sezione per effettuare la checklist dell’ambulanza e quindi salvare i dati in remoto. Colui che ha effettuato la checklist sarà registrato tramite id del proprio profilo. I presidi nelle ambulanze verranno inseriti dall’amministratore e ci sarà la possibilità di inserire più ambulanze con diversi tipi di presidi.</w:t>
+      </w:r>
+    </w:p>
+    <w:p>
+      <w:r>
+        <w:t>Il sistema</w:t>
+      </w:r>
+      <w:r>
+        <w:t xml:space="preserve"> deve permettere</w:t>
+      </w:r>
+      <w:r>
+        <w:t xml:space="preserve"> all’amministratore</w:t>
+      </w:r>
+      <w:r>
+        <w:t xml:space="preserve"> di visualizzare le statistiche sui </w:t>
+      </w:r>
+      <w:r>
+        <w:t>turni svolti dai militi.</w:t>
       </w:r>
     </w:p>
     <w:p>
@@ -336,7 +458,7 @@
         <w:rPr>
           <w:color w:val="FF0000"/>
         </w:rPr>
-        <w:t>SI POTREBBE FARE, DIFFICOLTA’: 7/10</w:t>
+        <w:t>SI POTREBBE FARE, DIFFICOLTA’: 5/10</w:t>
       </w:r>
       <w:r>
         <w:rPr>
@@ -351,80 +473,6 @@
         <w:t xml:space="preserve"> </w:t>
       </w:r>
       <w:r>
-        <w:t>Ci sono dei militi che possono fare turni parziali (di alcune ore) ad esempio 14/20</w:t>
-      </w:r>
-      <w:r>
-        <w:t>, nei turni incompleti ci dovrà essere un pulsante di informazione da premere per vedere le informazioni dei militi che formano il turno su una schermata di informazione che si apre.</w:t>
-      </w:r>
-    </w:p>
-    <w:p>
-      <w:r>
-        <w:t>Il sistema deve permettere ai militi di fornire la propria disponibilità e il centralinista deve poter vedere la disponibilità dei militi.</w:t>
-      </w:r>
-    </w:p>
-    <w:p>
-      <w:r>
-        <w:t>L’applicazione deve avere una sezione dove i volontari vedono i propri dati e statistiche sui turni fatti.</w:t>
-      </w:r>
-    </w:p>
-    <w:p>
-      <w:r>
-        <w:lastRenderedPageBreak/>
-        <w:t>L’applicazione deve avere una sezione per effettuare la checklist dell’ambulanza e quindi salvare i dati in remoto. Colui che ha effettuato la checklist sarà registrato tramite id del proprio profilo. I presidi nelle ambulanze verranno inseriti dall’amministratore e ci sarà la possibilità di inserire più ambulanze con diversi tipi di presidi.</w:t>
-      </w:r>
-    </w:p>
-    <w:p>
-      <w:r>
-        <w:t xml:space="preserve">L’applicazione deve permettere di visualizzare le statistiche sui </w:t>
-      </w:r>
-      <w:r>
-        <w:t>turni svolti dai militi.</w:t>
-      </w:r>
-    </w:p>
-    <w:p>
-      <w:r>
-        <w:rPr>
-          <w:color w:val="FF0000"/>
-        </w:rPr>
-        <w:t>(</w:t>
-      </w:r>
-      <w:r>
-        <w:rPr>
-          <w:color w:val="FF0000"/>
-        </w:rPr>
-        <w:t xml:space="preserve">SI POTREBBE FARE, DIFFICOLTA’: </w:t>
-      </w:r>
-      <w:r>
-        <w:rPr>
-          <w:color w:val="FF0000"/>
-        </w:rPr>
-        <w:t>5</w:t>
-      </w:r>
-      <w:r>
-        <w:rPr>
-          <w:color w:val="FF0000"/>
-        </w:rPr>
-        <w:t>/1</w:t>
-      </w:r>
-      <w:r>
-        <w:rPr>
-          <w:color w:val="FF0000"/>
-        </w:rPr>
-        <w:t>0</w:t>
-      </w:r>
-      <w:r>
-        <w:rPr>
-          <w:color w:val="FF0000"/>
-        </w:rPr>
-        <w:t>)</w:t>
-      </w:r>
-      <w:r>
-        <w:rPr>
-          <w:color w:val="FF0000"/>
-        </w:rPr>
-        <w:t xml:space="preserve"> </w:t>
-      </w:r>
-      <w:r>
         <w:t>Ci sono più amministratori abilitati ad effettuare le modifiche del sistema</w:t>
       </w:r>
       <w:r>
@@ -486,13 +534,9 @@
       </w:r>
     </w:p>
     <w:p>
-      <w:pPr>
+      <w:r>
         <w:rPr>
-          <w:u w:val="single"/>
-        </w:rPr>
-      </w:pPr>
-      <w:r>
-        <w:rPr>
+          <w:noProof/>
           <w:u w:val="single"/>
         </w:rPr>
         <w:drawing>
@@ -533,41 +577,8 @@
       </w:r>
     </w:p>
     <w:p>
-      <w:pPr>
-        <w:rPr>
-          <w:u w:val="single"/>
-        </w:rPr>
-      </w:pPr>
-    </w:p>
-    <w:p>
-      <w:pPr>
-        <w:rPr>
-          <w:u w:val="single"/>
-        </w:rPr>
-      </w:pPr>
-    </w:p>
-    <w:p>
-      <w:pPr>
-        <w:rPr>
-          <w:u w:val="single"/>
-        </w:rPr>
-      </w:pPr>
-    </w:p>
-    <w:p>
-      <w:r>
-        <w:t xml:space="preserve">Esempio: grado milite 118 3^ può prenotarsi su turni: 118 3^, H24 2^, </w:t>
-      </w:r>
-      <w:r>
-        <w:t xml:space="preserve">H24 </w:t>
-      </w:r>
-      <w:r>
-        <w:t>3</w:t>
-      </w:r>
-      <w:r>
-        <w:t>^</w:t>
-      </w:r>
-      <w:r>
-        <w:t>.</w:t>
+      <w:r>
+        <w:t>Esempio: grado milite 118 3^ può prenotarsi su turni: 118 3^, H24 2^, H24 3^.</w:t>
       </w:r>
     </w:p>
     <w:p>
@@ -586,19 +597,7 @@
         <w:rPr>
           <w:color w:val="FF0000"/>
         </w:rPr>
-        <w:t xml:space="preserve">SI POTREBBE FARE, DIFFICOLTA’: </w:t>
-      </w:r>
-      <w:r>
-        <w:rPr>
-          <w:color w:val="FF0000"/>
-        </w:rPr>
-        <w:t>6</w:t>
-      </w:r>
-      <w:r>
-        <w:rPr>
-          <w:color w:val="FF0000"/>
-        </w:rPr>
-        <w:t>/10</w:t>
+        <w:t>SI POTREBBE FARE, DIFFICOLTA’: 6/10</w:t>
       </w:r>
       <w:r>
         <w:rPr>
@@ -701,75 +700,6 @@
         </w:numPr>
       </w:pPr>
       <w:r>
-        <w:rPr>
-          <w:noProof/>
-        </w:rPr>
-        <mc:AlternateContent>
-          <mc:Choice Requires="wpi">
-            <w:drawing>
-              <wp:anchor distT="0" distB="0" distL="114300" distR="114300" simplePos="0" relativeHeight="251659264" behindDoc="0" locked="0" layoutInCell="1" allowOverlap="1" wp14:anchorId="2BA6760A" wp14:editId="308D6F90">
-                <wp:simplePos x="0" y="0"/>
-                <wp:positionH relativeFrom="column">
-                  <wp:posOffset>4236930</wp:posOffset>
-                </wp:positionH>
-                <wp:positionV relativeFrom="paragraph">
-                  <wp:posOffset>1580</wp:posOffset>
-                </wp:positionV>
-                <wp:extent cx="13680" cy="13320"/>
-                <wp:effectExtent l="38100" t="38100" r="24765" b="25400"/>
-                <wp:wrapNone/>
-                <wp:docPr id="1630147749" name="Input penna 1"/>
-                <wp:cNvGraphicFramePr>
-                  <a:graphicFrameLocks xmlns:a="http://schemas.openxmlformats.org/drawingml/2006/main"/>
-                </wp:cNvGraphicFramePr>
-                <a:graphic xmlns:a="http://schemas.openxmlformats.org/drawingml/2006/main">
-                  <a:graphicData uri="http://schemas.microsoft.com/office/word/2010/wordprocessingInk">
-                    <w14:contentPart bwMode="auto" r:id="rId6">
-                      <w14:nvContentPartPr>
-                        <w14:cNvContentPartPr>
-                          <a14:cpLocks xmlns:a14="http://schemas.microsoft.com/office/drawing/2010/main" noRot="1"/>
-                        </w14:cNvContentPartPr>
-                      </w14:nvContentPartPr>
-                      <w14:xfrm>
-                        <a:off x="0" y="0"/>
-                        <a:ext cx="13680" cy="13320"/>
-                      </w14:xfrm>
-                    </w14:contentPart>
-                  </a:graphicData>
-                </a:graphic>
-              </wp:anchor>
-            </w:drawing>
-          </mc:Choice>
-          <mc:Fallback>
-            <w:pict>
-              <v:shapetype w14:anchorId="6982F351" id="_x0000_t75" coordsize="21600,21600" o:spt="75" o:preferrelative="t" path="m@4@5l@4@11@9@11@9@5xe" filled="f" stroked="f">
-                <v:stroke joinstyle="miter"/>
-                <v:formulas>
-                  <v:f eqn="if lineDrawn pixelLineWidth 0"/>
-                  <v:f eqn="sum @0 1 0"/>
-                  <v:f eqn="sum 0 0 @1"/>
-                  <v:f eqn="prod @2 1 2"/>
-                  <v:f eqn="prod @3 21600 pixelWidth"/>
-                  <v:f eqn="prod @3 21600 pixelHeight"/>
-                  <v:f eqn="sum @0 0 1"/>
-                  <v:f eqn="prod @6 1 2"/>
-                  <v:f eqn="prod @7 21600 pixelWidth"/>
-                  <v:f eqn="sum @8 21600 0"/>
-                  <v:f eqn="prod @7 21600 pixelHeight"/>
-                  <v:f eqn="sum @10 21600 0"/>
-                </v:formulas>
-                <v:path o:extrusionok="f" gradientshapeok="t" o:connecttype="rect"/>
-                <o:lock v:ext="edit" aspectratio="t"/>
-              </v:shapetype>
-              <v:shape id="Input penna 1" o:spid="_x0000_s1026" type="#_x0000_t75" style="position:absolute;margin-left:332.9pt;margin-top:-.6pt;width:2.5pt;height:2.5pt;z-index:251659264;visibility:visible;mso-wrap-style:square;mso-wrap-distance-left:9pt;mso-wrap-distance-top:0;mso-wrap-distance-right:9pt;mso-wrap-distance-bottom:0;mso-position-horizontal:absolute;mso-position-horizontal-relative:text;mso-position-vertical:absolute;mso-position-vertical-relative:text" o:gfxdata="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">
-                <v:imagedata r:id="rId7" o:title=""/>
-                <o:lock v:ext="edit" rotation="t" aspectratio="f"/>
-              </v:shape>
-            </w:pict>
-          </mc:Fallback>
-        </mc:AlternateContent>
-      </w:r>
-      <w:r>
         <w:t>Milite 1° 118</w:t>
       </w:r>
     </w:p>
@@ -805,7 +735,6 @@
         <w:pStyle w:val="Titolo2"/>
       </w:pPr>
       <w:r>
-        <w:lastRenderedPageBreak/>
         <w:t>Centralino</w:t>
       </w:r>
       <w:r>
@@ -842,6 +771,7 @@
         <w:ind w:left="708" w:hanging="708"/>
       </w:pPr>
       <w:r>
+        <w:lastRenderedPageBreak/>
         <w:t>Sede</w:t>
       </w:r>
     </w:p>
@@ -910,14 +840,8 @@
           <w:ilvl w:val="0"/>
           <w:numId w:val="2"/>
         </w:numPr>
-        <w:rPr>
-          <w:u w:val="single"/>
-        </w:rPr>
-      </w:pPr>
-      <w:r>
-        <w:rPr>
-          <w:u w:val="single"/>
-        </w:rPr>
+      </w:pPr>
+      <w:r>
         <w:t>Gestione accettazione o rifiuto prenotazione turno lavorativo</w:t>
       </w:r>
     </w:p>
@@ -928,14 +852,8 @@
           <w:ilvl w:val="0"/>
           <w:numId w:val="2"/>
         </w:numPr>
-        <w:rPr>
-          <w:u w:val="single"/>
-        </w:rPr>
-      </w:pPr>
-      <w:r>
-        <w:rPr>
-          <w:u w:val="single"/>
-        </w:rPr>
+      </w:pPr>
+      <w:r>
         <w:t>Autenticazione di un utente</w:t>
       </w:r>
     </w:p>
@@ -946,14 +864,8 @@
           <w:ilvl w:val="0"/>
           <w:numId w:val="2"/>
         </w:numPr>
-        <w:rPr>
-          <w:u w:val="single"/>
-        </w:rPr>
-      </w:pPr>
-      <w:r>
-        <w:rPr>
-          <w:u w:val="single"/>
-        </w:rPr>
+      </w:pPr>
+      <w:r>
         <w:t>Gestione attori: Amministratore, Centralinista, Volontario</w:t>
       </w:r>
     </w:p>
@@ -964,14 +876,8 @@
           <w:ilvl w:val="0"/>
           <w:numId w:val="2"/>
         </w:numPr>
-        <w:rPr>
-          <w:u w:val="single"/>
-        </w:rPr>
-      </w:pPr>
-      <w:r>
-        <w:rPr>
-          <w:u w:val="single"/>
-        </w:rPr>
+      </w:pPr>
+      <w:r>
         <w:t>Database online condiviso</w:t>
       </w:r>
     </w:p>
@@ -982,14 +888,8 @@
           <w:ilvl w:val="0"/>
           <w:numId w:val="2"/>
         </w:numPr>
-        <w:rPr>
-          <w:u w:val="single"/>
-        </w:rPr>
-      </w:pPr>
-      <w:r>
-        <w:rPr>
-          <w:u w:val="single"/>
-        </w:rPr>
+      </w:pPr>
+      <w:r>
         <w:t>Statistiche sui turni svolti dai volontari dell’associazione</w:t>
       </w:r>
     </w:p>
@@ -1000,14 +900,8 @@
           <w:ilvl w:val="0"/>
           <w:numId w:val="2"/>
         </w:numPr>
-        <w:rPr>
-          <w:u w:val="single"/>
-        </w:rPr>
-      </w:pPr>
-      <w:r>
-        <w:rPr>
-          <w:u w:val="single"/>
-        </w:rPr>
+      </w:pPr>
+      <w:r>
         <w:t>Visualizzazione del profilo personale: dati, statistiche</w:t>
       </w:r>
     </w:p>
@@ -1018,15 +912,33 @@
           <w:ilvl w:val="0"/>
           <w:numId w:val="2"/>
         </w:numPr>
-        <w:rPr>
-          <w:u w:val="single"/>
-        </w:rPr>
-      </w:pPr>
-      <w:r>
-        <w:rPr>
-          <w:u w:val="single"/>
-        </w:rPr>
+      </w:pPr>
+      <w:r>
         <w:t>Gestione check-list presidi delle ambulanze</w:t>
+      </w:r>
+    </w:p>
+    <w:p>
+      <w:pPr>
+        <w:pStyle w:val="Paragrafoelenco"/>
+        <w:numPr>
+          <w:ilvl w:val="0"/>
+          <w:numId w:val="2"/>
+        </w:numPr>
+      </w:pPr>
+      <w:r>
+        <w:t>Gestione tabellone</w:t>
+      </w:r>
+    </w:p>
+    <w:p>
+      <w:pPr>
+        <w:pStyle w:val="Paragrafoelenco"/>
+        <w:numPr>
+          <w:ilvl w:val="0"/>
+          <w:numId w:val="2"/>
+        </w:numPr>
+      </w:pPr>
+      <w:r>
+        <w:t>Possibilità di dare la propria disponibilità</w:t>
       </w:r>
     </w:p>
     <w:p/>
@@ -1041,7 +953,7 @@
 </file>
 
 <file path=word/numbering.xml><?xml version="1.0" encoding="utf-8"?>
-<w:numbering xmlns:wpc="http://schemas.microsoft.com/office/word/2010/wordprocessingCanvas" xmlns:cx="http://schemas.microsoft.com/office/drawing/2014/chartex" xmlns:cx1="http://schemas.microsoft.com/office/drawing/2015/9/8/chartex" xmlns:cx2="http://schemas.microsoft.com/office/drawing/2015/10/21/chartex" xmlns:cx3="http://schemas.microsoft.com/office/drawing/2016/5/9/chartex" xmlns:cx4="http://schemas.microsoft.com/office/drawing/2016/5/10/chartex" xmlns:cx5="http://schemas.microsoft.com/office/drawing/2016/5/11/chartex" xmlns:cx6="http://schemas.microsoft.com/office/drawing/2016/5/12/chartex" xmlns:cx7="http://schemas.microsoft.com/office/drawing/2016/5/13/chartex" xmlns:cx8="http://schemas.microsoft.com/office/drawing/2016/5/14/chartex" xmlns:mc="http://schemas.openxmlformats.org/markup-compatibility/2006" xmlns:aink="http://schemas.microsoft.com/office/drawing/2016/ink" xmlns:am3d="http://schemas.microsoft.com/office/drawing/2017/model3d" xmlns:o="urn:schemas-microsoft-com:office:office" xmlns:oel="http://schemas.microsoft.com/office/2019/extlst" xmlns:r="http://schemas.openxmlformats.org/officeDocument/2006/relationships" xmlns:m="http://schemas.openxmlformats.org/officeDocument/2006/math" xmlns:v="urn:schemas-microsoft-com:vml" xmlns:wp14="http://schemas.microsoft.com/office/word/2010/wordprocessingDrawing" xmlns:wp="http://schemas.openxmlformats.org/drawingml/2006/wordprocessingDrawing" xmlns:w10="urn:schemas-microsoft-com:office:word" xmlns:w="http://schemas.openxmlformats.org/wordprocessingml/2006/main" xmlns:w14="http://schemas.microsoft.com/office/word/2010/wordml" xmlns:w15="http://schemas.microsoft.com/office/word/2012/wordml" xmlns:w16cex="http://schemas.microsoft.com/office/word/2018/wordml/cex" xmlns:w16cid="http://schemas.microsoft.com/office/word/2016/wordml/cid" xmlns:w16="http://schemas.microsoft.com/office/word/2018/wordml" xmlns:w16sdtdh="http://schemas.microsoft.com/office/word/2020/wordml/sdtdatahash" xmlns:w16se="http://schemas.microsoft.com/office/word/2015/wordml/symex" xmlns:wpg="http://schemas.microsoft.com/office/word/2010/wordprocessingGroup" xmlns:wpi="http://schemas.microsoft.com/office/word/2010/wordprocessingInk" xmlns:wne="http://schemas.microsoft.com/office/word/2006/wordml" xmlns:wps="http://schemas.microsoft.com/office/word/2010/wordprocessingShape" mc:Ignorable="w14 w15 w16se w16cid w16 w16cex w16sdtdh wp14">
+<w:numbering xmlns:wpc="http://schemas.microsoft.com/office/word/2010/wordprocessingCanvas" xmlns:cx="http://schemas.microsoft.com/office/drawing/2014/chartex" xmlns:cx1="http://schemas.microsoft.com/office/drawing/2015/9/8/chartex" xmlns:cx2="http://schemas.microsoft.com/office/drawing/2015/10/21/chartex" xmlns:cx3="http://schemas.microsoft.com/office/drawing/2016/5/9/chartex" xmlns:cx4="http://schemas.microsoft.com/office/drawing/2016/5/10/chartex" xmlns:cx5="http://schemas.microsoft.com/office/drawing/2016/5/11/chartex" xmlns:cx6="http://schemas.microsoft.com/office/drawing/2016/5/12/chartex" xmlns:cx7="http://schemas.microsoft.com/office/drawing/2016/5/13/chartex" xmlns:cx8="http://schemas.microsoft.com/office/drawing/2016/5/14/chartex" xmlns:mc="http://schemas.openxmlformats.org/markup-compatibility/2006" xmlns:aink="http://schemas.microsoft.com/office/drawing/2016/ink" xmlns:am3d="http://schemas.microsoft.com/office/drawing/2017/model3d" xmlns:o="urn:schemas-microsoft-com:office:office" xmlns:oel="http://schemas.microsoft.com/office/2019/extlst" xmlns:r="http://schemas.openxmlformats.org/officeDocument/2006/relationships" xmlns:m="http://schemas.openxmlformats.org/officeDocument/2006/math" xmlns:v="urn:schemas-microsoft-com:vml" xmlns:wp14="http://schemas.microsoft.com/office/word/2010/wordprocessingDrawing" xmlns:wp="http://schemas.openxmlformats.org/drawingml/2006/wordprocessingDrawing" xmlns:w10="urn:schemas-microsoft-com:office:word" xmlns:w="http://schemas.openxmlformats.org/wordprocessingml/2006/main" xmlns:w14="http://schemas.microsoft.com/office/word/2010/wordml" xmlns:w15="http://schemas.microsoft.com/office/word/2012/wordml" xmlns:w16cex="http://schemas.microsoft.com/office/word/2018/wordml/cex" xmlns:w16cid="http://schemas.microsoft.com/office/word/2016/wordml/cid" xmlns:w16="http://schemas.microsoft.com/office/word/2018/wordml" xmlns:w16du="http://schemas.microsoft.com/office/word/2023/wordml/word16du" xmlns:w16sdtdh="http://schemas.microsoft.com/office/word/2020/wordml/sdtdatahash" xmlns:w16se="http://schemas.microsoft.com/office/word/2015/wordml/symex" xmlns:wpg="http://schemas.microsoft.com/office/word/2010/wordprocessingGroup" xmlns:wpi="http://schemas.microsoft.com/office/word/2010/wordprocessingInk" xmlns:wne="http://schemas.microsoft.com/office/word/2006/wordml" xmlns:wps="http://schemas.microsoft.com/office/word/2010/wordprocessingShape" mc:Ignorable="w14 w15 w16se w16cid w16 w16cex w16sdtdh wp14">
   <w:abstractNum w:abstractNumId="0" w15:restartNumberingAfterBreak="0">
     <w:nsid w:val="1C62135A"/>
     <w:multiLevelType w:val="hybridMultilevel"/>
@@ -1970,33 +1882,6 @@
 </w:styles>
 </file>
 
-<file path=word/ink/ink1.xml><?xml version="1.0" encoding="utf-8"?>
-<inkml:ink xmlns:inkml="http://www.w3.org/2003/InkML">
-  <inkml:definitions>
-    <inkml:context xml:id="ctx0">
-      <inkml:inkSource xml:id="inkSrc0">
-        <inkml:traceFormat>
-          <inkml:channel name="X" type="integer" min="-2.14748E9" max="2.14748E9" units="cm"/>
-          <inkml:channel name="Y" type="integer" min="-2.14748E9" max="2.14748E9" units="cm"/>
-          <inkml:channel name="F" type="integer" max="32767" units="dev"/>
-        </inkml:traceFormat>
-        <inkml:channelProperties>
-          <inkml:channelProperty channel="X" name="resolution" value="1000" units="1/cm"/>
-          <inkml:channelProperty channel="Y" name="resolution" value="1000" units="1/cm"/>
-          <inkml:channelProperty channel="F" name="resolution" value="0" units="1/dev"/>
-        </inkml:channelProperties>
-      </inkml:inkSource>
-      <inkml:timestamp xml:id="ts0" timeString="2023-04-07T09:43:28.715"/>
-    </inkml:context>
-    <inkml:brush xml:id="br0">
-      <inkml:brushProperty name="width" value="0.05" units="cm"/>
-      <inkml:brushProperty name="height" value="0.05" units="cm"/>
-    </inkml:brush>
-  </inkml:definitions>
-  <inkml:trace contextRef="#ctx0" brushRef="#br0">22 37 5507,'0'0'1536,"16"-5"-3217,-16 0-47,-38-21-401</inkml:trace>
-</inkml:ink>
-</file>
-
 <file path=word/theme/theme1.xml><?xml version="1.0" encoding="utf-8"?>
 <a:theme xmlns:a="http://schemas.openxmlformats.org/drawingml/2006/main" name="Tema di Office">
   <a:themeElements>

</xml_diff>